<commit_message>
chore: add updated resume
</commit_message>
<xml_diff>
--- a/public/resume/stwGabriel_English-US.docx
+++ b/public/resume/stwGabriel_English-US.docx
@@ -193,7 +193,7 @@
                 <w:szCs w:val="26"/>
                 <w:rtl w:val="0"/>
               </w:rPr>
-              <w:t xml:space="preserve">+55 (48) 9 9194-4480</w:t>
+              <w:t xml:space="preserve">+55 (41) 9 9103-5683</w:t>
             </w:r>
           </w:p>
         </w:tc>
@@ -352,8 +352,8 @@
         <w:rPr>
           <w:rFonts w:ascii="Montserrat Medium" w:cs="Montserrat Medium" w:eastAsia="Montserrat Medium" w:hAnsi="Montserrat Medium"/>
           <w:color w:val="21222c"/>
-          <w:sz w:val="10"/>
-          <w:szCs w:val="10"/>
+          <w:sz w:val="20"/>
+          <w:szCs w:val="20"/>
         </w:rPr>
       </w:pPr>
       <w:r>
@@ -393,8 +393,8 @@
         <w:rPr>
           <w:rFonts w:ascii="Montserrat Medium" w:cs="Montserrat Medium" w:eastAsia="Montserrat Medium" w:hAnsi="Montserrat Medium"/>
           <w:color w:val="21222c"/>
-          <w:sz w:val="10"/>
-          <w:szCs w:val="10"/>
+          <w:sz w:val="20"/>
+          <w:szCs w:val="20"/>
         </w:rPr>
       </w:pPr>
       <w:r>
@@ -452,7 +452,7 @@
           <w:szCs w:val="24"/>
           <w:rtl w:val="0"/>
         </w:rPr>
-        <w:t xml:space="preserve">HTML5 — Advanced Intermediate</w:t>
+        <w:t xml:space="preserve">HTML5</w:t>
       </w:r>
     </w:p>
     <w:p>
@@ -478,7 +478,7 @@
           <w:szCs w:val="24"/>
           <w:rtl w:val="0"/>
         </w:rPr>
-        <w:t xml:space="preserve">CSS3 — Advanced Intermediate</w:t>
+        <w:t xml:space="preserve">CSS3 </w:t>
       </w:r>
     </w:p>
     <w:p>
@@ -504,7 +504,7 @@
           <w:szCs w:val="24"/>
           <w:rtl w:val="0"/>
         </w:rPr>
-        <w:t xml:space="preserve">JavaScript — Advanced Intermediate</w:t>
+        <w:t xml:space="preserve">JavaScript </w:t>
       </w:r>
     </w:p>
     <w:p>
@@ -530,7 +530,7 @@
           <w:szCs w:val="24"/>
           <w:rtl w:val="0"/>
         </w:rPr>
-        <w:t xml:space="preserve">Figma — Advanced Intermediate</w:t>
+        <w:t xml:space="preserve">Figma </w:t>
       </w:r>
     </w:p>
     <w:p>
@@ -556,7 +556,7 @@
           <w:szCs w:val="24"/>
           <w:rtl w:val="0"/>
         </w:rPr>
-        <w:t xml:space="preserve">React — Intermediate</w:t>
+        <w:t xml:space="preserve">React </w:t>
       </w:r>
     </w:p>
     <w:p>
@@ -582,7 +582,7 @@
           <w:szCs w:val="24"/>
           <w:rtl w:val="0"/>
         </w:rPr>
-        <w:t xml:space="preserve">Sass — Basic</w:t>
+        <w:t xml:space="preserve">Sass </w:t>
       </w:r>
     </w:p>
     <w:p>
@@ -608,17 +608,18 @@
           <w:szCs w:val="24"/>
           <w:rtl w:val="0"/>
         </w:rPr>
-        <w:t xml:space="preserve">Git — Basic</w:t>
-      </w:r>
-    </w:p>
-    <w:p>
-      <w:pPr>
-        <w:spacing w:after="120" w:line="240" w:lineRule="auto"/>
-        <w:rPr>
-          <w:rFonts w:ascii="Montserrat Medium" w:cs="Montserrat Medium" w:eastAsia="Montserrat Medium" w:hAnsi="Montserrat Medium"/>
-          <w:color w:val="21222c"/>
-          <w:sz w:val="10"/>
-          <w:szCs w:val="10"/>
+        <w:t xml:space="preserve">Git </w:t>
+      </w:r>
+    </w:p>
+    <w:p>
+      <w:pPr>
+        <w:spacing w:after="120" w:line="240" w:lineRule="auto"/>
+        <w:ind w:left="720" w:firstLine="0"/>
+        <w:rPr>
+          <w:rFonts w:ascii="Montserrat Medium" w:cs="Montserrat Medium" w:eastAsia="Montserrat Medium" w:hAnsi="Montserrat Medium"/>
+          <w:color w:val="21222c"/>
+          <w:sz w:val="20"/>
+          <w:szCs w:val="20"/>
         </w:rPr>
       </w:pPr>
       <w:r>
@@ -661,8 +662,8 @@
         <w:rPr>
           <w:rFonts w:ascii="Montserrat Medium" w:cs="Montserrat Medium" w:eastAsia="Montserrat Medium" w:hAnsi="Montserrat Medium"/>
           <w:color w:val="21222c"/>
-          <w:sz w:val="10"/>
-          <w:szCs w:val="10"/>
+          <w:sz w:val="20"/>
+          <w:szCs w:val="20"/>
         </w:rPr>
       </w:pPr>
       <w:r>
@@ -729,8 +730,8 @@
         <w:rPr>
           <w:rFonts w:ascii="Montserrat Medium" w:cs="Montserrat Medium" w:eastAsia="Montserrat Medium" w:hAnsi="Montserrat Medium"/>
           <w:color w:val="21222c"/>
-          <w:sz w:val="10"/>
-          <w:szCs w:val="10"/>
+          <w:sz w:val="20"/>
+          <w:szCs w:val="20"/>
         </w:rPr>
       </w:pPr>
       <w:r>
@@ -768,8 +769,8 @@
         <w:rPr>
           <w:rFonts w:ascii="Montserrat Medium" w:cs="Montserrat Medium" w:eastAsia="Montserrat Medium" w:hAnsi="Montserrat Medium"/>
           <w:color w:val="21222c"/>
-          <w:sz w:val="10"/>
-          <w:szCs w:val="10"/>
+          <w:sz w:val="20"/>
+          <w:szCs w:val="20"/>
         </w:rPr>
       </w:pPr>
       <w:r>
@@ -992,104 +993,17 @@
     </w:p>
     <w:p>
       <w:pPr>
-        <w:pStyle w:val="Heading3"/>
-        <w:keepNext w:val="0"/>
-        <w:keepLines w:val="0"/>
-        <w:numPr>
-          <w:ilvl w:val="0"/>
-          <w:numId w:val="1"/>
-        </w:numPr>
-        <w:spacing w:before="280" w:line="240" w:lineRule="auto"/>
-        <w:ind w:left="720" w:hanging="360"/>
-        <w:rPr>
-          <w:rFonts w:ascii="Montserrat SemiBold" w:cs="Montserrat SemiBold" w:eastAsia="Montserrat SemiBold" w:hAnsi="Montserrat SemiBold"/>
-          <w:color w:val="21222c"/>
-          <w:sz w:val="24"/>
-          <w:szCs w:val="24"/>
-        </w:rPr>
-      </w:pPr>
-      <w:bookmarkStart w:colFirst="0" w:colLast="0" w:name="_dk7oc7gv3bw8" w:id="4"/>
-      <w:bookmarkEnd w:id="4"/>
-      <w:hyperlink r:id="rId11">
-        <w:r>
-          <w:rPr>
-            <w:rFonts w:ascii="Montserrat SemiBold" w:cs="Montserrat SemiBold" w:eastAsia="Montserrat SemiBold" w:hAnsi="Montserrat SemiBold"/>
-            <w:color w:val="21222c"/>
-            <w:sz w:val="24"/>
-            <w:szCs w:val="24"/>
-            <w:u w:val="single"/>
-            <w:rtl w:val="0"/>
-          </w:rPr>
-          <w:t xml:space="preserve">Aceleração Global Designer #1 Inter</w:t>
-        </w:r>
-      </w:hyperlink>
-      <w:r>
-        <w:fldChar w:fldCharType="begin"/>
-        <w:instrText xml:space="preserve"> HYPERLINK "https://www.linkedin.com/company/free-code-camp/" </w:instrText>
-        <w:fldChar w:fldCharType="separate"/>
-      </w:r>
-      <w:r>
-        <w:rPr>
-          <w:rtl w:val="0"/>
-        </w:rPr>
-      </w:r>
-    </w:p>
-    <w:p>
-      <w:pPr>
         <w:spacing w:line="240" w:lineRule="auto"/>
         <w:ind w:left="720" w:firstLine="0"/>
         <w:rPr>
           <w:rFonts w:ascii="Montserrat Medium" w:cs="Montserrat Medium" w:eastAsia="Montserrat Medium" w:hAnsi="Montserrat Medium"/>
           <w:color w:val="21222c"/>
-          <w:sz w:val="18"/>
-          <w:szCs w:val="18"/>
-        </w:rPr>
-      </w:pPr>
-      <w:r>
-        <w:fldChar w:fldCharType="end"/>
-      </w:r>
-      <w:hyperlink r:id="rId12">
-        <w:r>
-          <w:rPr>
-            <w:rFonts w:ascii="Montserrat Medium" w:cs="Montserrat Medium" w:eastAsia="Montserrat Medium" w:hAnsi="Montserrat Medium"/>
-            <w:color w:val="21222c"/>
-            <w:sz w:val="18"/>
-            <w:szCs w:val="18"/>
-            <w:u w:val="single"/>
-            <w:rtl w:val="0"/>
-          </w:rPr>
-          <w:t xml:space="preserve">Digital Innovation One Inc.</w:t>
-        </w:r>
-      </w:hyperlink>
-      <w:r>
-        <w:rPr>
-          <w:rtl w:val="0"/>
-        </w:rPr>
-      </w:r>
-    </w:p>
-    <w:p>
-      <w:pPr>
-        <w:spacing w:line="240" w:lineRule="auto"/>
-        <w:ind w:left="720" w:firstLine="0"/>
-        <w:rPr>
-          <w:rFonts w:ascii="Montserrat Medium" w:cs="Montserrat Medium" w:eastAsia="Montserrat Medium" w:hAnsi="Montserrat Medium"/>
-          <w:color w:val="21222c"/>
           <w:sz w:val="10"/>
           <w:szCs w:val="10"/>
         </w:rPr>
       </w:pPr>
       <w:r>
         <w:rPr>
-          <w:rFonts w:ascii="Montserrat Medium" w:cs="Montserrat Medium" w:eastAsia="Montserrat Medium" w:hAnsi="Montserrat Medium"/>
-          <w:color w:val="21222c"/>
-          <w:sz w:val="18"/>
-          <w:szCs w:val="18"/>
-          <w:rtl w:val="0"/>
-        </w:rPr>
-        <w:t xml:space="preserve">Issued in Jun. 2021</w:t>
-      </w:r>
-      <w:r>
-        <w:rPr>
           <w:rtl w:val="0"/>
         </w:rPr>
       </w:r>
@@ -1101,8 +1015,6 @@
           <w:rFonts w:ascii="Montserrat" w:cs="Montserrat" w:eastAsia="Montserrat" w:hAnsi="Montserrat"/>
           <w:b w:val="1"/>
           <w:color w:val="21222c"/>
-          <w:sz w:val="10"/>
-          <w:szCs w:val="10"/>
         </w:rPr>
       </w:pPr>
       <w:r>
@@ -1141,8 +1053,8 @@
           <w:rFonts w:ascii="Montserrat" w:cs="Montserrat" w:eastAsia="Montserrat" w:hAnsi="Montserrat"/>
           <w:b w:val="1"/>
           <w:color w:val="21222c"/>
-          <w:sz w:val="12"/>
-          <w:szCs w:val="12"/>
+          <w:sz w:val="20"/>
+          <w:szCs w:val="20"/>
         </w:rPr>
       </w:pPr>
       <w:r>
@@ -1177,7 +1089,7 @@
       </w:r>
     </w:p>
     <w:sectPr>
-      <w:footerReference r:id="rId13" w:type="default"/>
+      <w:footerReference r:id="rId11" w:type="default"/>
       <w:pgSz w:h="16834" w:w="11909" w:orient="portrait"/>
       <w:pgMar w:bottom="1133.8582677165355" w:top="1133.8582677165355" w:left="1133.8582677165355" w:right="1133.8582677165355" w:header="720" w:footer="720"/>
       <w:pgNumType w:start="1"/>

</xml_diff>